<commit_message>
Added pdf of linux commands word file
</commit_message>
<xml_diff>
--- a/Linux Commands.docx
+++ b/Linux Commands.docx
@@ -3,9 +3,23 @@
 <w:document xmlns:wpc="http://schemas.microsoft.com/office/word/2010/wordprocessingCanvas" xmlns:cx="http://schemas.microsoft.com/office/drawing/2014/chartex" xmlns:cx1="http://schemas.microsoft.com/office/drawing/2015/9/8/chartex" xmlns:cx2="http://schemas.microsoft.com/office/drawing/2015/10/21/chartex" xmlns:cx3="http://schemas.microsoft.com/office/drawing/2016/5/9/chartex" xmlns:cx4="http://schemas.microsoft.com/office/drawing/2016/5/10/chartex" xmlns:cx5="http://schemas.microsoft.com/office/drawing/2016/5/11/chartex" xmlns:cx6="http://schemas.microsoft.com/office/drawing/2016/5/12/chartex" xmlns:cx7="http://schemas.microsoft.com/office/drawing/2016/5/13/chartex" xmlns:cx8="http://schemas.microsoft.com/office/drawing/2016/5/14/chartex" xmlns:mc="http://schemas.openxmlformats.org/markup-compatibility/2006" xmlns:aink="http://schemas.microsoft.com/office/drawing/2016/ink" xmlns:am3d="http://schemas.microsoft.com/office/drawing/2017/model3d" xmlns:o="urn:schemas-microsoft-com:office:office" xmlns:r="http://schemas.openxmlformats.org/officeDocument/2006/relationships" xmlns:m="http://schemas.openxmlformats.org/officeDocument/2006/math" xmlns:v="urn:schemas-microsoft-com:vml" xmlns:wp14="http://schemas.microsoft.com/office/word/2010/wordprocessingDrawing" xmlns:wp="http://schemas.openxmlformats.org/drawingml/2006/wordprocessingDrawing" xmlns:w10="urn:schemas-microsoft-com:office:word" xmlns:w="http://schemas.openxmlformats.org/wordprocessingml/2006/main" xmlns:w14="http://schemas.microsoft.com/office/word/2010/wordml" xmlns:w15="http://schemas.microsoft.com/office/word/2012/wordml" xmlns:w16cex="http://schemas.microsoft.com/office/word/2018/wordml/cex" xmlns:w16cid="http://schemas.microsoft.com/office/word/2016/wordml/cid" xmlns:w16="http://schemas.microsoft.com/office/word/2018/wordml" xmlns:w16sdtdh="http://schemas.microsoft.com/office/word/2020/wordml/sdtdatahash" xmlns:w16se="http://schemas.microsoft.com/office/word/2015/wordml/symex" xmlns:wpg="http://schemas.microsoft.com/office/word/2010/wordprocessingGroup" xmlns:wpi="http://schemas.microsoft.com/office/word/2010/wordprocessingInk" xmlns:wne="http://schemas.microsoft.com/office/word/2006/wordml" xmlns:wps="http://schemas.microsoft.com/office/word/2010/wordprocessingShape" mc:Ignorable="w14 w15 w16se w16cid w16 w16cex w16sdtdh wp14">
   <w:body>
     <w:p>
-      <w:r>
-        <w:rPr>
-          <w:noProof/>
+      <w:pPr>
+        <w:rPr>
+          <w:b/>
+          <w:bCs/>
+          <w:sz w:val="36"/>
+          <w:szCs w:val="36"/>
+          <w:u w:val="single"/>
+        </w:rPr>
+      </w:pPr>
+      <w:r>
+        <w:rPr>
+          <w:b/>
+          <w:bCs/>
+          <w:noProof/>
+          <w:sz w:val="36"/>
+          <w:szCs w:val="36"/>
+          <w:u w:val="single"/>
         </w:rPr>
         <w:drawing>
           <wp:inline distT="0" distB="0" distL="0" distR="0" wp14:anchorId="3AB57FA2" wp14:editId="771D3F4F">
@@ -43,9 +57,25 @@
           </wp:inline>
         </w:drawing>
       </w:r>
-      <w:r>
-        <w:rPr>
-          <w:noProof/>
+    </w:p>
+    <w:p>
+      <w:pPr>
+        <w:rPr>
+          <w:b/>
+          <w:bCs/>
+          <w:sz w:val="36"/>
+          <w:szCs w:val="36"/>
+          <w:u w:val="single"/>
+        </w:rPr>
+      </w:pPr>
+      <w:r>
+        <w:rPr>
+          <w:b/>
+          <w:bCs/>
+          <w:noProof/>
+          <w:sz w:val="36"/>
+          <w:szCs w:val="36"/>
+          <w:u w:val="single"/>
         </w:rPr>
         <w:drawing>
           <wp:inline distT="0" distB="0" distL="0" distR="0" wp14:anchorId="61522298" wp14:editId="4A5D78E2">
@@ -84,46 +114,85 @@
         </w:drawing>
       </w:r>
     </w:p>
-    <w:p/>
-    <w:p>
-      <w:pPr>
-        <w:rPr>
-          <w:noProof/>
-        </w:rPr>
-      </w:pPr>
-    </w:p>
-    <w:p>
-      <w:pPr>
-        <w:rPr>
-          <w:noProof/>
-        </w:rPr>
-      </w:pPr>
-    </w:p>
-    <w:p>
-      <w:pPr>
-        <w:rPr>
-          <w:noProof/>
-        </w:rPr>
-      </w:pPr>
-    </w:p>
-    <w:p>
-      <w:pPr>
-        <w:rPr>
-          <w:noProof/>
-        </w:rPr>
-      </w:pPr>
-    </w:p>
-    <w:p>
-      <w:pPr>
-        <w:rPr>
-          <w:noProof/>
-        </w:rPr>
-      </w:pPr>
-      <w:r>
-        <w:rPr>
-          <w:noProof/>
-        </w:rPr>
-        <w:lastRenderedPageBreak/>
+    <w:p>
+      <w:pPr>
+        <w:rPr>
+          <w:b/>
+          <w:bCs/>
+          <w:sz w:val="36"/>
+          <w:szCs w:val="36"/>
+          <w:u w:val="single"/>
+        </w:rPr>
+      </w:pPr>
+    </w:p>
+    <w:p>
+      <w:pPr>
+        <w:rPr>
+          <w:b/>
+          <w:bCs/>
+          <w:noProof/>
+          <w:sz w:val="36"/>
+          <w:szCs w:val="36"/>
+          <w:u w:val="single"/>
+        </w:rPr>
+      </w:pPr>
+    </w:p>
+    <w:p>
+      <w:pPr>
+        <w:rPr>
+          <w:b/>
+          <w:bCs/>
+          <w:noProof/>
+          <w:sz w:val="36"/>
+          <w:szCs w:val="36"/>
+          <w:u w:val="single"/>
+        </w:rPr>
+      </w:pPr>
+    </w:p>
+    <w:p>
+      <w:pPr>
+        <w:rPr>
+          <w:b/>
+          <w:bCs/>
+          <w:noProof/>
+          <w:sz w:val="36"/>
+          <w:szCs w:val="36"/>
+          <w:u w:val="single"/>
+        </w:rPr>
+      </w:pPr>
+    </w:p>
+    <w:p>
+      <w:pPr>
+        <w:rPr>
+          <w:b/>
+          <w:bCs/>
+          <w:noProof/>
+          <w:sz w:val="36"/>
+          <w:szCs w:val="36"/>
+          <w:u w:val="single"/>
+        </w:rPr>
+      </w:pPr>
+    </w:p>
+    <w:p>
+      <w:pPr>
+        <w:rPr>
+          <w:b/>
+          <w:bCs/>
+          <w:noProof/>
+          <w:sz w:val="36"/>
+          <w:szCs w:val="36"/>
+          <w:u w:val="single"/>
+        </w:rPr>
+      </w:pPr>
+      <w:r>
+        <w:rPr>
+          <w:b/>
+          <w:bCs/>
+          <w:noProof/>
+          <w:sz w:val="36"/>
+          <w:szCs w:val="36"/>
+          <w:u w:val="single"/>
+        </w:rPr>
         <w:drawing>
           <wp:inline distT="0" distB="0" distL="0" distR="0" wp14:anchorId="523929B8" wp14:editId="116BD3F3">
             <wp:extent cx="5943600" cy="3188335"/>
@@ -164,20 +233,44 @@
     <w:p>
       <w:pPr>
         <w:rPr>
-          <w:noProof/>
-        </w:rPr>
-      </w:pPr>
-      <w:r>
-        <w:rPr>
-          <w:noProof/>
+          <w:b/>
+          <w:bCs/>
+          <w:noProof/>
+          <w:sz w:val="36"/>
+          <w:szCs w:val="36"/>
+          <w:u w:val="single"/>
+        </w:rPr>
+      </w:pPr>
+      <w:r>
+        <w:rPr>
+          <w:b/>
+          <w:bCs/>
+          <w:noProof/>
+          <w:sz w:val="36"/>
+          <w:szCs w:val="36"/>
+          <w:u w:val="single"/>
         </w:rPr>
         <w:t>Output of less cmd</w:t>
       </w:r>
     </w:p>
     <w:p>
-      <w:r>
-        <w:rPr>
-          <w:noProof/>
+      <w:pPr>
+        <w:rPr>
+          <w:b/>
+          <w:bCs/>
+          <w:sz w:val="36"/>
+          <w:szCs w:val="36"/>
+          <w:u w:val="single"/>
+        </w:rPr>
+      </w:pPr>
+      <w:r>
+        <w:rPr>
+          <w:b/>
+          <w:bCs/>
+          <w:noProof/>
+          <w:sz w:val="36"/>
+          <w:szCs w:val="36"/>
+          <w:u w:val="single"/>
         </w:rPr>
         <w:drawing>
           <wp:inline distT="0" distB="0" distL="0" distR="0" wp14:anchorId="12CBA638" wp14:editId="1CC08C01">
@@ -217,9 +310,23 @@
       </w:r>
     </w:p>
     <w:p>
-      <w:r>
-        <w:rPr>
-          <w:noProof/>
+      <w:pPr>
+        <w:rPr>
+          <w:b/>
+          <w:bCs/>
+          <w:sz w:val="36"/>
+          <w:szCs w:val="36"/>
+          <w:u w:val="single"/>
+        </w:rPr>
+      </w:pPr>
+      <w:r>
+        <w:rPr>
+          <w:b/>
+          <w:bCs/>
+          <w:noProof/>
+          <w:sz w:val="36"/>
+          <w:szCs w:val="36"/>
+          <w:u w:val="single"/>
         </w:rPr>
         <w:lastRenderedPageBreak/>
         <w:drawing>
@@ -259,11 +366,35 @@
         </w:drawing>
       </w:r>
     </w:p>
-    <w:p/>
-    <w:p>
-      <w:r>
-        <w:rPr>
-          <w:noProof/>
+    <w:p>
+      <w:pPr>
+        <w:rPr>
+          <w:b/>
+          <w:bCs/>
+          <w:sz w:val="36"/>
+          <w:szCs w:val="36"/>
+          <w:u w:val="single"/>
+        </w:rPr>
+      </w:pPr>
+    </w:p>
+    <w:p>
+      <w:pPr>
+        <w:rPr>
+          <w:b/>
+          <w:bCs/>
+          <w:sz w:val="36"/>
+          <w:szCs w:val="36"/>
+          <w:u w:val="single"/>
+        </w:rPr>
+      </w:pPr>
+      <w:r>
+        <w:rPr>
+          <w:b/>
+          <w:bCs/>
+          <w:noProof/>
+          <w:sz w:val="36"/>
+          <w:szCs w:val="36"/>
+          <w:u w:val="single"/>
         </w:rPr>
         <w:drawing>
           <wp:inline distT="0" distB="0" distL="0" distR="0" wp14:anchorId="3C3BE2DF" wp14:editId="02957F10">
@@ -302,23 +433,123 @@
         </w:drawing>
       </w:r>
     </w:p>
-    <w:p/>
-    <w:p>
-      <w:r>
-        <w:t xml:space="preserve">Output of </w:t>
+    <w:p>
+      <w:pPr>
+        <w:rPr>
+          <w:b/>
+          <w:bCs/>
+          <w:sz w:val="36"/>
+          <w:szCs w:val="36"/>
+          <w:u w:val="single"/>
+        </w:rPr>
+      </w:pPr>
+    </w:p>
+    <w:p>
+      <w:pPr>
+        <w:rPr>
+          <w:b/>
+          <w:bCs/>
+          <w:sz w:val="36"/>
+          <w:szCs w:val="36"/>
+          <w:u w:val="single"/>
+        </w:rPr>
+      </w:pPr>
+    </w:p>
+    <w:p>
+      <w:pPr>
+        <w:rPr>
+          <w:b/>
+          <w:bCs/>
+          <w:sz w:val="36"/>
+          <w:szCs w:val="36"/>
+          <w:u w:val="single"/>
+        </w:rPr>
+      </w:pPr>
+    </w:p>
+    <w:p>
+      <w:pPr>
+        <w:rPr>
+          <w:b/>
+          <w:bCs/>
+          <w:sz w:val="36"/>
+          <w:szCs w:val="36"/>
+          <w:u w:val="single"/>
+        </w:rPr>
+      </w:pPr>
+    </w:p>
+    <w:p>
+      <w:pPr>
+        <w:rPr>
+          <w:b/>
+          <w:bCs/>
+          <w:sz w:val="36"/>
+          <w:szCs w:val="36"/>
+          <w:u w:val="single"/>
+        </w:rPr>
+      </w:pPr>
+    </w:p>
+    <w:p>
+      <w:pPr>
+        <w:rPr>
+          <w:b/>
+          <w:bCs/>
+          <w:sz w:val="36"/>
+          <w:szCs w:val="36"/>
+          <w:u w:val="single"/>
+        </w:rPr>
+      </w:pPr>
+      <w:r>
+        <w:rPr>
+          <w:b/>
+          <w:bCs/>
+          <w:sz w:val="36"/>
+          <w:szCs w:val="36"/>
+          <w:u w:val="single"/>
+        </w:rPr>
+        <w:t>Output of man</w:t>
+      </w:r>
+      <w:r>
+        <w:rPr>
+          <w:b/>
+          <w:bCs/>
+          <w:sz w:val="36"/>
+          <w:szCs w:val="36"/>
+          <w:u w:val="single"/>
+        </w:rPr>
+        <w:t xml:space="preserve"> </w:t>
       </w:r>
       <w:proofErr w:type="spellStart"/>
       <w:r>
-        <w:t>mancmd</w:t>
+        <w:rPr>
+          <w:b/>
+          <w:bCs/>
+          <w:sz w:val="36"/>
+          <w:szCs w:val="36"/>
+          <w:u w:val="single"/>
+        </w:rPr>
+        <w:t>cmd</w:t>
       </w:r>
       <w:proofErr w:type="spellEnd"/>
     </w:p>
     <w:p>
-      <w:r>
-        <w:rPr>
-          <w:noProof/>
-        </w:rPr>
-        <w:lastRenderedPageBreak/>
+      <w:pPr>
+        <w:rPr>
+          <w:b/>
+          <w:bCs/>
+          <w:sz w:val="36"/>
+          <w:szCs w:val="36"/>
+          <w:u w:val="single"/>
+        </w:rPr>
+      </w:pPr>
+      <w:r>
+        <w:rPr>
+          <w:b/>
+          <w:bCs/>
+          <w:noProof/>
+          <w:sz w:val="36"/>
+          <w:szCs w:val="36"/>
+          <w:u w:val="single"/>
+        </w:rPr>
         <w:drawing>
           <wp:inline distT="0" distB="0" distL="0" distR="0" wp14:anchorId="01B0B32C" wp14:editId="2BC4F26F">
             <wp:extent cx="5943600" cy="3188335"/>
@@ -357,10 +588,25 @@
       </w:r>
     </w:p>
     <w:p>
-      <w:r>
-        <w:rPr>
-          <w:noProof/>
-        </w:rPr>
+      <w:pPr>
+        <w:rPr>
+          <w:b/>
+          <w:bCs/>
+          <w:sz w:val="36"/>
+          <w:szCs w:val="36"/>
+          <w:u w:val="single"/>
+        </w:rPr>
+      </w:pPr>
+      <w:r>
+        <w:rPr>
+          <w:b/>
+          <w:bCs/>
+          <w:noProof/>
+          <w:sz w:val="36"/>
+          <w:szCs w:val="36"/>
+          <w:u w:val="single"/>
+        </w:rPr>
+        <w:lastRenderedPageBreak/>
         <w:drawing>
           <wp:inline distT="0" distB="0" distL="0" distR="0" wp14:anchorId="4EC241C2" wp14:editId="00B1656A">
             <wp:extent cx="5943600" cy="3188335"/>
@@ -399,11 +645,24 @@
       </w:r>
     </w:p>
     <w:p>
-      <w:r>
-        <w:rPr>
-          <w:noProof/>
-        </w:rPr>
-        <w:lastRenderedPageBreak/>
+      <w:pPr>
+        <w:rPr>
+          <w:b/>
+          <w:bCs/>
+          <w:sz w:val="36"/>
+          <w:szCs w:val="36"/>
+          <w:u w:val="single"/>
+        </w:rPr>
+      </w:pPr>
+      <w:r>
+        <w:rPr>
+          <w:b/>
+          <w:bCs/>
+          <w:noProof/>
+          <w:sz w:val="36"/>
+          <w:szCs w:val="36"/>
+          <w:u w:val="single"/>
+        </w:rPr>
         <w:drawing>
           <wp:inline distT="0" distB="0" distL="0" distR="0" wp14:anchorId="55C12348" wp14:editId="2EF38C3E">
             <wp:extent cx="5943600" cy="3188335"/>
@@ -442,10 +701,25 @@
       </w:r>
     </w:p>
     <w:p>
-      <w:r>
-        <w:rPr>
-          <w:noProof/>
-        </w:rPr>
+      <w:pPr>
+        <w:rPr>
+          <w:b/>
+          <w:bCs/>
+          <w:sz w:val="36"/>
+          <w:szCs w:val="36"/>
+          <w:u w:val="single"/>
+        </w:rPr>
+      </w:pPr>
+      <w:r>
+        <w:rPr>
+          <w:b/>
+          <w:bCs/>
+          <w:noProof/>
+          <w:sz w:val="36"/>
+          <w:szCs w:val="36"/>
+          <w:u w:val="single"/>
+        </w:rPr>
+        <w:lastRenderedPageBreak/>
         <w:drawing>
           <wp:inline distT="0" distB="0" distL="0" distR="0" wp14:anchorId="05227BFA" wp14:editId="27AD4513">
             <wp:extent cx="5943600" cy="3188335"/>
@@ -484,11 +758,24 @@
       </w:r>
     </w:p>
     <w:p>
-      <w:r>
-        <w:rPr>
-          <w:noProof/>
-        </w:rPr>
-        <w:lastRenderedPageBreak/>
+      <w:pPr>
+        <w:rPr>
+          <w:b/>
+          <w:bCs/>
+          <w:sz w:val="36"/>
+          <w:szCs w:val="36"/>
+          <w:u w:val="single"/>
+        </w:rPr>
+      </w:pPr>
+      <w:r>
+        <w:rPr>
+          <w:b/>
+          <w:bCs/>
+          <w:noProof/>
+          <w:sz w:val="36"/>
+          <w:szCs w:val="36"/>
+          <w:u w:val="single"/>
+        </w:rPr>
         <w:drawing>
           <wp:inline distT="0" distB="0" distL="0" distR="0" wp14:anchorId="383A1064" wp14:editId="547C50D6">
             <wp:extent cx="5943600" cy="3188335"/>
@@ -527,10 +814,25 @@
       </w:r>
     </w:p>
     <w:p>
-      <w:r>
-        <w:rPr>
-          <w:noProof/>
-        </w:rPr>
+      <w:pPr>
+        <w:rPr>
+          <w:b/>
+          <w:bCs/>
+          <w:sz w:val="36"/>
+          <w:szCs w:val="36"/>
+          <w:u w:val="single"/>
+        </w:rPr>
+      </w:pPr>
+      <w:r>
+        <w:rPr>
+          <w:b/>
+          <w:bCs/>
+          <w:noProof/>
+          <w:sz w:val="36"/>
+          <w:szCs w:val="36"/>
+          <w:u w:val="single"/>
+        </w:rPr>
+        <w:lastRenderedPageBreak/>
         <w:drawing>
           <wp:inline distT="0" distB="0" distL="0" distR="0" wp14:anchorId="4D6AF7B7" wp14:editId="72BF3C65">
             <wp:extent cx="5943600" cy="471805"/>
@@ -569,7 +871,12 @@
       </w:r>
       <w:r>
         <w:rPr>
-          <w:noProof/>
+          <w:b/>
+          <w:bCs/>
+          <w:noProof/>
+          <w:sz w:val="36"/>
+          <w:szCs w:val="36"/>
+          <w:u w:val="single"/>
         </w:rPr>
         <w:drawing>
           <wp:inline distT="0" distB="0" distL="0" distR="0" wp14:anchorId="59EC9A3A" wp14:editId="1A8545FF">
@@ -609,11 +916,24 @@
       </w:r>
     </w:p>
     <w:p>
-      <w:r>
-        <w:rPr>
-          <w:noProof/>
-        </w:rPr>
-        <w:lastRenderedPageBreak/>
+      <w:pPr>
+        <w:rPr>
+          <w:b/>
+          <w:bCs/>
+          <w:sz w:val="36"/>
+          <w:szCs w:val="36"/>
+          <w:u w:val="single"/>
+        </w:rPr>
+      </w:pPr>
+      <w:r>
+        <w:rPr>
+          <w:b/>
+          <w:bCs/>
+          <w:noProof/>
+          <w:sz w:val="36"/>
+          <w:szCs w:val="36"/>
+          <w:u w:val="single"/>
+        </w:rPr>
         <w:drawing>
           <wp:inline distT="0" distB="0" distL="0" distR="0" wp14:anchorId="2996A15B" wp14:editId="43C97315">
             <wp:extent cx="5943600" cy="3188335"/>
@@ -652,10 +972,25 @@
       </w:r>
     </w:p>
     <w:p>
-      <w:r>
-        <w:rPr>
-          <w:noProof/>
-        </w:rPr>
+      <w:pPr>
+        <w:rPr>
+          <w:b/>
+          <w:bCs/>
+          <w:sz w:val="36"/>
+          <w:szCs w:val="36"/>
+          <w:u w:val="single"/>
+        </w:rPr>
+      </w:pPr>
+      <w:r>
+        <w:rPr>
+          <w:b/>
+          <w:bCs/>
+          <w:noProof/>
+          <w:sz w:val="36"/>
+          <w:szCs w:val="36"/>
+          <w:u w:val="single"/>
+        </w:rPr>
+        <w:lastRenderedPageBreak/>
         <w:drawing>
           <wp:inline distT="0" distB="0" distL="0" distR="0" wp14:anchorId="6C16E72E" wp14:editId="7CAB64E2">
             <wp:extent cx="5943600" cy="3188335"/>
@@ -694,11 +1029,24 @@
       </w:r>
     </w:p>
     <w:p>
-      <w:r>
-        <w:rPr>
-          <w:noProof/>
-        </w:rPr>
-        <w:lastRenderedPageBreak/>
+      <w:pPr>
+        <w:rPr>
+          <w:b/>
+          <w:bCs/>
+          <w:sz w:val="36"/>
+          <w:szCs w:val="36"/>
+          <w:u w:val="single"/>
+        </w:rPr>
+      </w:pPr>
+      <w:r>
+        <w:rPr>
+          <w:b/>
+          <w:bCs/>
+          <w:noProof/>
+          <w:sz w:val="36"/>
+          <w:szCs w:val="36"/>
+          <w:u w:val="single"/>
+        </w:rPr>
         <w:drawing>
           <wp:inline distT="0" distB="0" distL="0" distR="0" wp14:anchorId="39F24DD3" wp14:editId="3785D399">
             <wp:extent cx="5943600" cy="3188335"/>
@@ -736,12 +1084,195 @@
         </w:drawing>
       </w:r>
     </w:p>
-    <w:p/>
-    <w:p>
-      <w:r>
-        <w:rPr>
-          <w:noProof/>
-        </w:rPr>
+    <w:p>
+      <w:pPr>
+        <w:rPr>
+          <w:b/>
+          <w:bCs/>
+          <w:sz w:val="36"/>
+          <w:szCs w:val="36"/>
+          <w:u w:val="single"/>
+        </w:rPr>
+      </w:pPr>
+      <w:r>
+        <w:rPr>
+          <w:b/>
+          <w:bCs/>
+          <w:noProof/>
+          <w:sz w:val="36"/>
+          <w:szCs w:val="36"/>
+          <w:u w:val="single"/>
+        </w:rPr>
+        <w:lastRenderedPageBreak/>
+        <w:drawing>
+          <wp:inline distT="0" distB="0" distL="0" distR="0" wp14:anchorId="6809AF1D" wp14:editId="4B260241">
+            <wp:extent cx="5943600" cy="1807210"/>
+            <wp:effectExtent l="0" t="0" r="0" b="2540"/>
+            <wp:docPr id="4" name="Picture 4"/>
+            <wp:cNvGraphicFramePr>
+              <a:graphicFrameLocks xmlns:a="http://schemas.openxmlformats.org/drawingml/2006/main" noChangeAspect="1"/>
+            </wp:cNvGraphicFramePr>
+            <a:graphic xmlns:a="http://schemas.openxmlformats.org/drawingml/2006/main">
+              <a:graphicData uri="http://schemas.openxmlformats.org/drawingml/2006/picture">
+                <pic:pic xmlns:pic="http://schemas.openxmlformats.org/drawingml/2006/picture">
+                  <pic:nvPicPr>
+                    <pic:cNvPr id="1" name=""/>
+                    <pic:cNvPicPr/>
+                  </pic:nvPicPr>
+                  <pic:blipFill>
+                    <a:blip r:embed="rId20"/>
+                    <a:stretch>
+                      <a:fillRect/>
+                    </a:stretch>
+                  </pic:blipFill>
+                  <pic:spPr>
+                    <a:xfrm>
+                      <a:off x="0" y="0"/>
+                      <a:ext cx="5943600" cy="1807210"/>
+                    </a:xfrm>
+                    <a:prstGeom prst="rect">
+                      <a:avLst/>
+                    </a:prstGeom>
+                  </pic:spPr>
+                </pic:pic>
+              </a:graphicData>
+            </a:graphic>
+          </wp:inline>
+        </w:drawing>
+      </w:r>
+      <w:r>
+        <w:rPr>
+          <w:b/>
+          <w:bCs/>
+          <w:noProof/>
+          <w:sz w:val="36"/>
+          <w:szCs w:val="36"/>
+          <w:u w:val="single"/>
+        </w:rPr>
+        <w:drawing>
+          <wp:inline distT="0" distB="0" distL="0" distR="0" wp14:anchorId="43E95068" wp14:editId="67A3A33C">
+            <wp:extent cx="5943600" cy="2749550"/>
+            <wp:effectExtent l="0" t="0" r="0" b="0"/>
+            <wp:docPr id="5" name="Picture 5"/>
+            <wp:cNvGraphicFramePr>
+              <a:graphicFrameLocks xmlns:a="http://schemas.openxmlformats.org/drawingml/2006/main" noChangeAspect="1"/>
+            </wp:cNvGraphicFramePr>
+            <a:graphic xmlns:a="http://schemas.openxmlformats.org/drawingml/2006/main">
+              <a:graphicData uri="http://schemas.openxmlformats.org/drawingml/2006/picture">
+                <pic:pic xmlns:pic="http://schemas.openxmlformats.org/drawingml/2006/picture">
+                  <pic:nvPicPr>
+                    <pic:cNvPr id="1" name=""/>
+                    <pic:cNvPicPr/>
+                  </pic:nvPicPr>
+                  <pic:blipFill>
+                    <a:blip r:embed="rId21"/>
+                    <a:stretch>
+                      <a:fillRect/>
+                    </a:stretch>
+                  </pic:blipFill>
+                  <pic:spPr>
+                    <a:xfrm>
+                      <a:off x="0" y="0"/>
+                      <a:ext cx="5943600" cy="2749550"/>
+                    </a:xfrm>
+                    <a:prstGeom prst="rect">
+                      <a:avLst/>
+                    </a:prstGeom>
+                  </pic:spPr>
+                </pic:pic>
+              </a:graphicData>
+            </a:graphic>
+          </wp:inline>
+        </w:drawing>
+      </w:r>
+    </w:p>
+    <w:p>
+      <w:pPr>
+        <w:rPr>
+          <w:b/>
+          <w:bCs/>
+          <w:sz w:val="36"/>
+          <w:szCs w:val="36"/>
+          <w:u w:val="single"/>
+        </w:rPr>
+      </w:pPr>
+      <w:r>
+        <w:rPr>
+          <w:b/>
+          <w:bCs/>
+          <w:noProof/>
+          <w:sz w:val="36"/>
+          <w:szCs w:val="36"/>
+          <w:u w:val="single"/>
+        </w:rPr>
+        <w:drawing>
+          <wp:inline distT="0" distB="0" distL="0" distR="0" wp14:anchorId="39F5FC38" wp14:editId="13848C96">
+            <wp:extent cx="5943600" cy="644525"/>
+            <wp:effectExtent l="0" t="0" r="0" b="3175"/>
+            <wp:docPr id="10" name="Picture 10"/>
+            <wp:cNvGraphicFramePr>
+              <a:graphicFrameLocks xmlns:a="http://schemas.openxmlformats.org/drawingml/2006/main" noChangeAspect="1"/>
+            </wp:cNvGraphicFramePr>
+            <a:graphic xmlns:a="http://schemas.openxmlformats.org/drawingml/2006/main">
+              <a:graphicData uri="http://schemas.openxmlformats.org/drawingml/2006/picture">
+                <pic:pic xmlns:pic="http://schemas.openxmlformats.org/drawingml/2006/picture">
+                  <pic:nvPicPr>
+                    <pic:cNvPr id="1" name=""/>
+                    <pic:cNvPicPr/>
+                  </pic:nvPicPr>
+                  <pic:blipFill>
+                    <a:blip r:embed="rId22"/>
+                    <a:stretch>
+                      <a:fillRect/>
+                    </a:stretch>
+                  </pic:blipFill>
+                  <pic:spPr>
+                    <a:xfrm>
+                      <a:off x="0" y="0"/>
+                      <a:ext cx="5943600" cy="644525"/>
+                    </a:xfrm>
+                    <a:prstGeom prst="rect">
+                      <a:avLst/>
+                    </a:prstGeom>
+                  </pic:spPr>
+                </pic:pic>
+              </a:graphicData>
+            </a:graphic>
+          </wp:inline>
+        </w:drawing>
+      </w:r>
+    </w:p>
+    <w:p>
+      <w:pPr>
+        <w:rPr>
+          <w:b/>
+          <w:bCs/>
+          <w:sz w:val="36"/>
+          <w:szCs w:val="36"/>
+          <w:u w:val="single"/>
+        </w:rPr>
+      </w:pPr>
+    </w:p>
+    <w:p>
+      <w:pPr>
+        <w:rPr>
+          <w:b/>
+          <w:bCs/>
+          <w:sz w:val="36"/>
+          <w:szCs w:val="36"/>
+          <w:u w:val="single"/>
+        </w:rPr>
+      </w:pPr>
+      <w:r>
+        <w:rPr>
+          <w:b/>
+          <w:bCs/>
+          <w:noProof/>
+          <w:sz w:val="36"/>
+          <w:szCs w:val="36"/>
+          <w:u w:val="single"/>
+        </w:rPr>
+        <w:lastRenderedPageBreak/>
         <w:drawing>
           <wp:inline distT="0" distB="0" distL="0" distR="0" wp14:anchorId="478766FD" wp14:editId="2C8EB66F">
             <wp:extent cx="5943600" cy="3188335"/>
@@ -758,7 +1289,7 @@
                     <pic:cNvPicPr/>
                   </pic:nvPicPr>
                   <pic:blipFill>
-                    <a:blip r:embed="rId20"/>
+                    <a:blip r:embed="rId23"/>
                     <a:stretch>
                       <a:fillRect/>
                     </a:stretch>
@@ -780,9 +1311,113 @@
       </w:r>
     </w:p>
     <w:p>
-      <w:r>
-        <w:rPr>
-          <w:noProof/>
+      <w:pPr>
+        <w:rPr>
+          <w:b/>
+          <w:bCs/>
+          <w:sz w:val="36"/>
+          <w:szCs w:val="36"/>
+          <w:u w:val="single"/>
+        </w:rPr>
+      </w:pPr>
+      <w:proofErr w:type="spellStart"/>
+      <w:r>
+        <w:rPr>
+          <w:b/>
+          <w:bCs/>
+          <w:sz w:val="36"/>
+          <w:szCs w:val="36"/>
+          <w:u w:val="single"/>
+        </w:rPr>
+        <w:t>Htop</w:t>
+      </w:r>
+      <w:proofErr w:type="spellEnd"/>
+      <w:r>
+        <w:rPr>
+          <w:b/>
+          <w:bCs/>
+          <w:sz w:val="36"/>
+          <w:szCs w:val="36"/>
+          <w:u w:val="single"/>
+        </w:rPr>
+        <w:t xml:space="preserve"> </w:t>
+      </w:r>
+      <w:proofErr w:type="spellStart"/>
+      <w:r>
+        <w:rPr>
+          <w:b/>
+          <w:bCs/>
+          <w:sz w:val="36"/>
+          <w:szCs w:val="36"/>
+          <w:u w:val="single"/>
+        </w:rPr>
+        <w:t>cmd</w:t>
+      </w:r>
+      <w:proofErr w:type="spellEnd"/>
+      <w:r>
+        <w:rPr>
+          <w:b/>
+          <w:bCs/>
+          <w:noProof/>
+          <w:sz w:val="36"/>
+          <w:szCs w:val="36"/>
+          <w:u w:val="single"/>
+        </w:rPr>
+        <w:drawing>
+          <wp:inline distT="0" distB="0" distL="0" distR="0" wp14:anchorId="37D2BA40" wp14:editId="4D37EB9A">
+            <wp:extent cx="5943600" cy="3277235"/>
+            <wp:effectExtent l="0" t="0" r="0" b="0"/>
+            <wp:docPr id="21" name="Picture 21"/>
+            <wp:cNvGraphicFramePr>
+              <a:graphicFrameLocks xmlns:a="http://schemas.openxmlformats.org/drawingml/2006/main" noChangeAspect="1"/>
+            </wp:cNvGraphicFramePr>
+            <a:graphic xmlns:a="http://schemas.openxmlformats.org/drawingml/2006/main">
+              <a:graphicData uri="http://schemas.openxmlformats.org/drawingml/2006/picture">
+                <pic:pic xmlns:pic="http://schemas.openxmlformats.org/drawingml/2006/picture">
+                  <pic:nvPicPr>
+                    <pic:cNvPr id="1" name=""/>
+                    <pic:cNvPicPr/>
+                  </pic:nvPicPr>
+                  <pic:blipFill>
+                    <a:blip r:embed="rId24"/>
+                    <a:stretch>
+                      <a:fillRect/>
+                    </a:stretch>
+                  </pic:blipFill>
+                  <pic:spPr>
+                    <a:xfrm>
+                      <a:off x="0" y="0"/>
+                      <a:ext cx="5943600" cy="3277235"/>
+                    </a:xfrm>
+                    <a:prstGeom prst="rect">
+                      <a:avLst/>
+                    </a:prstGeom>
+                  </pic:spPr>
+                </pic:pic>
+              </a:graphicData>
+            </a:graphic>
+          </wp:inline>
+        </w:drawing>
+      </w:r>
+    </w:p>
+    <w:p>
+      <w:pPr>
+        <w:rPr>
+          <w:b/>
+          <w:bCs/>
+          <w:sz w:val="36"/>
+          <w:szCs w:val="36"/>
+          <w:u w:val="single"/>
+        </w:rPr>
+      </w:pPr>
+      <w:r>
+        <w:rPr>
+          <w:b/>
+          <w:bCs/>
+          <w:noProof/>
+          <w:sz w:val="36"/>
+          <w:szCs w:val="36"/>
+          <w:u w:val="single"/>
         </w:rPr>
         <w:lastRenderedPageBreak/>
         <w:drawing>
@@ -801,7 +1436,7 @@
                     <pic:cNvPicPr/>
                   </pic:nvPicPr>
                   <pic:blipFill>
-                    <a:blip r:embed="rId21"/>
+                    <a:blip r:embed="rId25"/>
                     <a:stretch>
                       <a:fillRect/>
                     </a:stretch>
@@ -822,11 +1457,35 @@
         </w:drawing>
       </w:r>
     </w:p>
-    <w:p/>
-    <w:p>
-      <w:r>
-        <w:rPr>
-          <w:noProof/>
+    <w:p>
+      <w:pPr>
+        <w:rPr>
+          <w:b/>
+          <w:bCs/>
+          <w:sz w:val="36"/>
+          <w:szCs w:val="36"/>
+          <w:u w:val="single"/>
+        </w:rPr>
+      </w:pPr>
+    </w:p>
+    <w:p>
+      <w:pPr>
+        <w:rPr>
+          <w:b/>
+          <w:bCs/>
+          <w:sz w:val="36"/>
+          <w:szCs w:val="36"/>
+          <w:u w:val="single"/>
+        </w:rPr>
+      </w:pPr>
+      <w:r>
+        <w:rPr>
+          <w:b/>
+          <w:bCs/>
+          <w:noProof/>
+          <w:sz w:val="36"/>
+          <w:szCs w:val="36"/>
+          <w:u w:val="single"/>
         </w:rPr>
         <w:drawing>
           <wp:inline distT="0" distB="0" distL="0" distR="0" wp14:anchorId="2BD03C50" wp14:editId="7137295A">
@@ -844,7 +1503,7 @@
                     <pic:cNvPicPr/>
                   </pic:nvPicPr>
                   <pic:blipFill>
-                    <a:blip r:embed="rId22"/>
+                    <a:blip r:embed="rId26"/>
                     <a:stretch>
                       <a:fillRect/>
                     </a:stretch>
@@ -866,9 +1525,23 @@
       </w:r>
     </w:p>
     <w:p>
-      <w:r>
-        <w:rPr>
-          <w:noProof/>
+      <w:pPr>
+        <w:rPr>
+          <w:b/>
+          <w:bCs/>
+          <w:sz w:val="36"/>
+          <w:szCs w:val="36"/>
+          <w:u w:val="single"/>
+        </w:rPr>
+      </w:pPr>
+      <w:r>
+        <w:rPr>
+          <w:b/>
+          <w:bCs/>
+          <w:noProof/>
+          <w:sz w:val="36"/>
+          <w:szCs w:val="36"/>
+          <w:u w:val="single"/>
         </w:rPr>
         <w:lastRenderedPageBreak/>
         <w:drawing>
@@ -887,7 +1560,7 @@
                     <pic:cNvPicPr/>
                   </pic:nvPicPr>
                   <pic:blipFill>
-                    <a:blip r:embed="rId23"/>
+                    <a:blip r:embed="rId27"/>
                     <a:stretch>
                       <a:fillRect/>
                     </a:stretch>
@@ -909,9 +1582,23 @@
       </w:r>
     </w:p>
     <w:p>
-      <w:r>
-        <w:rPr>
-          <w:noProof/>
+      <w:pPr>
+        <w:rPr>
+          <w:b/>
+          <w:bCs/>
+          <w:sz w:val="36"/>
+          <w:szCs w:val="36"/>
+          <w:u w:val="single"/>
+        </w:rPr>
+      </w:pPr>
+      <w:r>
+        <w:rPr>
+          <w:b/>
+          <w:bCs/>
+          <w:noProof/>
+          <w:sz w:val="36"/>
+          <w:szCs w:val="36"/>
+          <w:u w:val="single"/>
         </w:rPr>
         <w:drawing>
           <wp:inline distT="0" distB="0" distL="0" distR="0" wp14:anchorId="683D8031" wp14:editId="62205F3B">
@@ -929,7 +1616,7 @@
                     <pic:cNvPicPr/>
                   </pic:nvPicPr>
                   <pic:blipFill>
-                    <a:blip r:embed="rId24"/>
+                    <a:blip r:embed="rId28"/>
                     <a:stretch>
                       <a:fillRect/>
                     </a:stretch>
@@ -951,9 +1638,23 @@
       </w:r>
     </w:p>
     <w:p>
-      <w:r>
-        <w:rPr>
-          <w:noProof/>
+      <w:pPr>
+        <w:rPr>
+          <w:b/>
+          <w:bCs/>
+          <w:sz w:val="36"/>
+          <w:szCs w:val="36"/>
+          <w:u w:val="single"/>
+        </w:rPr>
+      </w:pPr>
+      <w:r>
+        <w:rPr>
+          <w:b/>
+          <w:bCs/>
+          <w:noProof/>
+          <w:sz w:val="36"/>
+          <w:szCs w:val="36"/>
+          <w:u w:val="single"/>
         </w:rPr>
         <w:lastRenderedPageBreak/>
         <w:drawing>
@@ -972,7 +1673,7 @@
                     <pic:cNvPicPr/>
                   </pic:nvPicPr>
                   <pic:blipFill>
-                    <a:blip r:embed="rId25"/>
+                    <a:blip r:embed="rId29"/>
                     <a:stretch>
                       <a:fillRect/>
                     </a:stretch>
@@ -993,11 +1694,35 @@
         </w:drawing>
       </w:r>
     </w:p>
-    <w:p/>
-    <w:p>
-      <w:r>
-        <w:rPr>
-          <w:noProof/>
+    <w:p>
+      <w:pPr>
+        <w:rPr>
+          <w:b/>
+          <w:bCs/>
+          <w:sz w:val="36"/>
+          <w:szCs w:val="36"/>
+          <w:u w:val="single"/>
+        </w:rPr>
+      </w:pPr>
+    </w:p>
+    <w:p>
+      <w:pPr>
+        <w:rPr>
+          <w:b/>
+          <w:bCs/>
+          <w:sz w:val="36"/>
+          <w:szCs w:val="36"/>
+          <w:u w:val="single"/>
+        </w:rPr>
+      </w:pPr>
+      <w:r>
+        <w:rPr>
+          <w:b/>
+          <w:bCs/>
+          <w:noProof/>
+          <w:sz w:val="36"/>
+          <w:szCs w:val="36"/>
+          <w:u w:val="single"/>
         </w:rPr>
         <w:drawing>
           <wp:inline distT="0" distB="0" distL="0" distR="0" wp14:anchorId="0A02CB3D" wp14:editId="40ADF96E">
@@ -1015,7 +1740,7 @@
                     <pic:cNvPicPr/>
                   </pic:nvPicPr>
                   <pic:blipFill>
-                    <a:blip r:embed="rId26"/>
+                    <a:blip r:embed="rId30"/>
                     <a:stretch>
                       <a:fillRect/>
                     </a:stretch>
@@ -1024,6 +1749,377 @@
                     <a:xfrm>
                       <a:off x="0" y="0"/>
                       <a:ext cx="5943600" cy="3188335"/>
+                    </a:xfrm>
+                    <a:prstGeom prst="rect">
+                      <a:avLst/>
+                    </a:prstGeom>
+                  </pic:spPr>
+                </pic:pic>
+              </a:graphicData>
+            </a:graphic>
+          </wp:inline>
+        </w:drawing>
+      </w:r>
+    </w:p>
+    <w:p>
+      <w:pPr>
+        <w:rPr>
+          <w:b/>
+          <w:bCs/>
+          <w:sz w:val="36"/>
+          <w:szCs w:val="36"/>
+          <w:u w:val="single"/>
+        </w:rPr>
+      </w:pPr>
+    </w:p>
+    <w:p>
+      <w:pPr>
+        <w:rPr>
+          <w:b/>
+          <w:bCs/>
+          <w:sz w:val="36"/>
+          <w:szCs w:val="36"/>
+          <w:u w:val="single"/>
+        </w:rPr>
+      </w:pPr>
+      <w:r>
+        <w:rPr>
+          <w:b/>
+          <w:bCs/>
+          <w:noProof/>
+          <w:sz w:val="36"/>
+          <w:szCs w:val="36"/>
+          <w:u w:val="single"/>
+        </w:rPr>
+        <w:lastRenderedPageBreak/>
+        <w:drawing>
+          <wp:inline distT="0" distB="0" distL="0" distR="0" wp14:anchorId="40E8AF30" wp14:editId="1CED9A66">
+            <wp:extent cx="5943600" cy="1216660"/>
+            <wp:effectExtent l="0" t="0" r="0" b="2540"/>
+            <wp:docPr id="28" name="Picture 28"/>
+            <wp:cNvGraphicFramePr>
+              <a:graphicFrameLocks xmlns:a="http://schemas.openxmlformats.org/drawingml/2006/main" noChangeAspect="1"/>
+            </wp:cNvGraphicFramePr>
+            <a:graphic xmlns:a="http://schemas.openxmlformats.org/drawingml/2006/main">
+              <a:graphicData uri="http://schemas.openxmlformats.org/drawingml/2006/picture">
+                <pic:pic xmlns:pic="http://schemas.openxmlformats.org/drawingml/2006/picture">
+                  <pic:nvPicPr>
+                    <pic:cNvPr id="1" name=""/>
+                    <pic:cNvPicPr/>
+                  </pic:nvPicPr>
+                  <pic:blipFill>
+                    <a:blip r:embed="rId31"/>
+                    <a:stretch>
+                      <a:fillRect/>
+                    </a:stretch>
+                  </pic:blipFill>
+                  <pic:spPr>
+                    <a:xfrm>
+                      <a:off x="0" y="0"/>
+                      <a:ext cx="5943600" cy="1216660"/>
+                    </a:xfrm>
+                    <a:prstGeom prst="rect">
+                      <a:avLst/>
+                    </a:prstGeom>
+                  </pic:spPr>
+                </pic:pic>
+              </a:graphicData>
+            </a:graphic>
+          </wp:inline>
+        </w:drawing>
+      </w:r>
+    </w:p>
+    <w:p>
+      <w:pPr>
+        <w:rPr>
+          <w:b/>
+          <w:bCs/>
+          <w:sz w:val="36"/>
+          <w:szCs w:val="36"/>
+          <w:u w:val="single"/>
+        </w:rPr>
+      </w:pPr>
+    </w:p>
+    <w:p>
+      <w:pPr>
+        <w:rPr>
+          <w:b/>
+          <w:bCs/>
+          <w:sz w:val="36"/>
+          <w:szCs w:val="36"/>
+          <w:u w:val="single"/>
+        </w:rPr>
+      </w:pPr>
+      <w:r>
+        <w:rPr>
+          <w:b/>
+          <w:bCs/>
+          <w:noProof/>
+          <w:sz w:val="36"/>
+          <w:szCs w:val="36"/>
+          <w:u w:val="single"/>
+        </w:rPr>
+        <w:drawing>
+          <wp:inline distT="0" distB="0" distL="0" distR="0" wp14:anchorId="0706AEC1" wp14:editId="574B3985">
+            <wp:extent cx="5943600" cy="1685290"/>
+            <wp:effectExtent l="0" t="0" r="0" b="0"/>
+            <wp:docPr id="30" name="Picture 30"/>
+            <wp:cNvGraphicFramePr>
+              <a:graphicFrameLocks xmlns:a="http://schemas.openxmlformats.org/drawingml/2006/main" noChangeAspect="1"/>
+            </wp:cNvGraphicFramePr>
+            <a:graphic xmlns:a="http://schemas.openxmlformats.org/drawingml/2006/main">
+              <a:graphicData uri="http://schemas.openxmlformats.org/drawingml/2006/picture">
+                <pic:pic xmlns:pic="http://schemas.openxmlformats.org/drawingml/2006/picture">
+                  <pic:nvPicPr>
+                    <pic:cNvPr id="1" name=""/>
+                    <pic:cNvPicPr/>
+                  </pic:nvPicPr>
+                  <pic:blipFill>
+                    <a:blip r:embed="rId32"/>
+                    <a:stretch>
+                      <a:fillRect/>
+                    </a:stretch>
+                  </pic:blipFill>
+                  <pic:spPr>
+                    <a:xfrm>
+                      <a:off x="0" y="0"/>
+                      <a:ext cx="5943600" cy="1685290"/>
+                    </a:xfrm>
+                    <a:prstGeom prst="rect">
+                      <a:avLst/>
+                    </a:prstGeom>
+                  </pic:spPr>
+                </pic:pic>
+              </a:graphicData>
+            </a:graphic>
+          </wp:inline>
+        </w:drawing>
+      </w:r>
+    </w:p>
+    <w:p>
+      <w:pPr>
+        <w:rPr>
+          <w:b/>
+          <w:bCs/>
+          <w:sz w:val="36"/>
+          <w:szCs w:val="36"/>
+          <w:u w:val="single"/>
+        </w:rPr>
+      </w:pPr>
+    </w:p>
+    <w:p>
+      <w:pPr>
+        <w:rPr>
+          <w:b/>
+          <w:bCs/>
+          <w:sz w:val="36"/>
+          <w:szCs w:val="36"/>
+          <w:u w:val="single"/>
+        </w:rPr>
+      </w:pPr>
+      <w:r>
+        <w:rPr>
+          <w:b/>
+          <w:bCs/>
+          <w:noProof/>
+          <w:sz w:val="36"/>
+          <w:szCs w:val="36"/>
+          <w:u w:val="single"/>
+        </w:rPr>
+        <w:drawing>
+          <wp:inline distT="0" distB="0" distL="0" distR="0" wp14:anchorId="764095E6" wp14:editId="72BD03DC">
+            <wp:extent cx="5943600" cy="3618230"/>
+            <wp:effectExtent l="0" t="0" r="0" b="1270"/>
+            <wp:docPr id="34" name="Picture 34"/>
+            <wp:cNvGraphicFramePr>
+              <a:graphicFrameLocks xmlns:a="http://schemas.openxmlformats.org/drawingml/2006/main" noChangeAspect="1"/>
+            </wp:cNvGraphicFramePr>
+            <a:graphic xmlns:a="http://schemas.openxmlformats.org/drawingml/2006/main">
+              <a:graphicData uri="http://schemas.openxmlformats.org/drawingml/2006/picture">
+                <pic:pic xmlns:pic="http://schemas.openxmlformats.org/drawingml/2006/picture">
+                  <pic:nvPicPr>
+                    <pic:cNvPr id="1" name=""/>
+                    <pic:cNvPicPr/>
+                  </pic:nvPicPr>
+                  <pic:blipFill>
+                    <a:blip r:embed="rId33"/>
+                    <a:stretch>
+                      <a:fillRect/>
+                    </a:stretch>
+                  </pic:blipFill>
+                  <pic:spPr>
+                    <a:xfrm>
+                      <a:off x="0" y="0"/>
+                      <a:ext cx="5943600" cy="3618230"/>
+                    </a:xfrm>
+                    <a:prstGeom prst="rect">
+                      <a:avLst/>
+                    </a:prstGeom>
+                  </pic:spPr>
+                </pic:pic>
+              </a:graphicData>
+            </a:graphic>
+          </wp:inline>
+        </w:drawing>
+      </w:r>
+    </w:p>
+    <w:p>
+      <w:pPr>
+        <w:rPr>
+          <w:b/>
+          <w:bCs/>
+          <w:sz w:val="36"/>
+          <w:szCs w:val="36"/>
+          <w:u w:val="single"/>
+        </w:rPr>
+      </w:pPr>
+    </w:p>
+    <w:p>
+      <w:pPr>
+        <w:rPr>
+          <w:b/>
+          <w:bCs/>
+          <w:sz w:val="36"/>
+          <w:szCs w:val="36"/>
+          <w:u w:val="single"/>
+        </w:rPr>
+      </w:pPr>
+      <w:r>
+        <w:rPr>
+          <w:b/>
+          <w:bCs/>
+          <w:noProof/>
+          <w:sz w:val="36"/>
+          <w:szCs w:val="36"/>
+          <w:u w:val="single"/>
+        </w:rPr>
+        <w:lastRenderedPageBreak/>
+        <w:drawing>
+          <wp:inline distT="0" distB="0" distL="0" distR="0" wp14:anchorId="4F56EDE1" wp14:editId="07A43FA3">
+            <wp:extent cx="5943600" cy="2426970"/>
+            <wp:effectExtent l="0" t="0" r="0" b="0"/>
+            <wp:docPr id="35" name="Picture 35"/>
+            <wp:cNvGraphicFramePr>
+              <a:graphicFrameLocks xmlns:a="http://schemas.openxmlformats.org/drawingml/2006/main" noChangeAspect="1"/>
+            </wp:cNvGraphicFramePr>
+            <a:graphic xmlns:a="http://schemas.openxmlformats.org/drawingml/2006/main">
+              <a:graphicData uri="http://schemas.openxmlformats.org/drawingml/2006/picture">
+                <pic:pic xmlns:pic="http://schemas.openxmlformats.org/drawingml/2006/picture">
+                  <pic:nvPicPr>
+                    <pic:cNvPr id="1" name=""/>
+                    <pic:cNvPicPr/>
+                  </pic:nvPicPr>
+                  <pic:blipFill>
+                    <a:blip r:embed="rId34"/>
+                    <a:stretch>
+                      <a:fillRect/>
+                    </a:stretch>
+                  </pic:blipFill>
+                  <pic:spPr>
+                    <a:xfrm>
+                      <a:off x="0" y="0"/>
+                      <a:ext cx="5943600" cy="2426970"/>
+                    </a:xfrm>
+                    <a:prstGeom prst="rect">
+                      <a:avLst/>
+                    </a:prstGeom>
+                  </pic:spPr>
+                </pic:pic>
+              </a:graphicData>
+            </a:graphic>
+          </wp:inline>
+        </w:drawing>
+      </w:r>
+      <w:r>
+        <w:rPr>
+          <w:b/>
+          <w:bCs/>
+          <w:noProof/>
+          <w:sz w:val="36"/>
+          <w:szCs w:val="36"/>
+          <w:u w:val="single"/>
+        </w:rPr>
+        <w:drawing>
+          <wp:inline distT="0" distB="0" distL="0" distR="0" wp14:anchorId="19AA931A" wp14:editId="7B5994B8">
+            <wp:extent cx="5943600" cy="2204720"/>
+            <wp:effectExtent l="0" t="0" r="0" b="5080"/>
+            <wp:docPr id="36" name="Picture 36"/>
+            <wp:cNvGraphicFramePr>
+              <a:graphicFrameLocks xmlns:a="http://schemas.openxmlformats.org/drawingml/2006/main" noChangeAspect="1"/>
+            </wp:cNvGraphicFramePr>
+            <a:graphic xmlns:a="http://schemas.openxmlformats.org/drawingml/2006/main">
+              <a:graphicData uri="http://schemas.openxmlformats.org/drawingml/2006/picture">
+                <pic:pic xmlns:pic="http://schemas.openxmlformats.org/drawingml/2006/picture">
+                  <pic:nvPicPr>
+                    <pic:cNvPr id="1" name=""/>
+                    <pic:cNvPicPr/>
+                  </pic:nvPicPr>
+                  <pic:blipFill>
+                    <a:blip r:embed="rId35"/>
+                    <a:stretch>
+                      <a:fillRect/>
+                    </a:stretch>
+                  </pic:blipFill>
+                  <pic:spPr>
+                    <a:xfrm>
+                      <a:off x="0" y="0"/>
+                      <a:ext cx="5943600" cy="2204720"/>
+                    </a:xfrm>
+                    <a:prstGeom prst="rect">
+                      <a:avLst/>
+                    </a:prstGeom>
+                  </pic:spPr>
+                </pic:pic>
+              </a:graphicData>
+            </a:graphic>
+          </wp:inline>
+        </w:drawing>
+      </w:r>
+    </w:p>
+    <w:p>
+      <w:pPr>
+        <w:rPr>
+          <w:b/>
+          <w:bCs/>
+          <w:sz w:val="36"/>
+          <w:szCs w:val="36"/>
+          <w:u w:val="single"/>
+        </w:rPr>
+      </w:pPr>
+      <w:r>
+        <w:rPr>
+          <w:b/>
+          <w:bCs/>
+          <w:noProof/>
+          <w:sz w:val="36"/>
+          <w:szCs w:val="36"/>
+          <w:u w:val="single"/>
+        </w:rPr>
+        <w:drawing>
+          <wp:inline distT="0" distB="0" distL="0" distR="0" wp14:anchorId="73BC8F36" wp14:editId="2BE5D173">
+            <wp:extent cx="5943600" cy="1103630"/>
+            <wp:effectExtent l="0" t="0" r="0" b="1270"/>
+            <wp:docPr id="37" name="Picture 37"/>
+            <wp:cNvGraphicFramePr>
+              <a:graphicFrameLocks xmlns:a="http://schemas.openxmlformats.org/drawingml/2006/main" noChangeAspect="1"/>
+            </wp:cNvGraphicFramePr>
+            <a:graphic xmlns:a="http://schemas.openxmlformats.org/drawingml/2006/main">
+              <a:graphicData uri="http://schemas.openxmlformats.org/drawingml/2006/picture">
+                <pic:pic xmlns:pic="http://schemas.openxmlformats.org/drawingml/2006/picture">
+                  <pic:nvPicPr>
+                    <pic:cNvPr id="1" name=""/>
+                    <pic:cNvPicPr/>
+                  </pic:nvPicPr>
+                  <pic:blipFill>
+                    <a:blip r:embed="rId36"/>
+                    <a:stretch>
+                      <a:fillRect/>
+                    </a:stretch>
+                  </pic:blipFill>
+                  <pic:spPr>
+                    <a:xfrm>
+                      <a:off x="0" y="0"/>
+                      <a:ext cx="5943600" cy="1103630"/>
                     </a:xfrm>
                     <a:prstGeom prst="rect">
                       <a:avLst/>

</xml_diff>